<commit_message>
mise à jour avant publication
</commit_message>
<xml_diff>
--- a/Support/Nouveautés 4x.docx
+++ b/Support/Nouveautés 4x.docx
@@ -12,6 +12,8 @@
           <w:szCs w:val="22"/>
         </w:rPr>
       </w:pPr>
+      <w:proofErr w:type="spellStart"/>
+      <w:proofErr w:type="gramStart"/>
       <w:r>
         <w:rPr>
           <w:rFonts w:ascii="Times New Roman" w:hAnsi="Times New Roman" w:cs="Times New Roman"/>
@@ -19,7 +21,18 @@
           <w:sz w:val="22"/>
           <w:szCs w:val="22"/>
         </w:rPr>
-        <w:t>duct’air version 4.x</w:t>
+        <w:t>duct’air</w:t>
+      </w:r>
+      <w:proofErr w:type="spellEnd"/>
+      <w:proofErr w:type="gramEnd"/>
+      <w:r>
+        <w:rPr>
+          <w:rFonts w:ascii="Times New Roman" w:hAnsi="Times New Roman" w:cs="Times New Roman"/>
+          <w:color w:val="4C94D8" w:themeColor="text2" w:themeTint="80"/>
+          <w:sz w:val="22"/>
+          <w:szCs w:val="22"/>
+        </w:rPr>
+        <w:t xml:space="preserve"> version 4.x</w:t>
       </w:r>
     </w:p>
     <w:p>
@@ -90,7 +103,7 @@
           <w:sz w:val="22"/>
           <w:szCs w:val="22"/>
         </w:rPr>
-        <w:t>08/02/2025 20:10</w:t>
+        <w:t>01/04/2025 20:29</w:t>
       </w:r>
       <w:r>
         <w:rPr>
@@ -288,6 +301,13 @@
           <w:rFonts w:ascii="Times New Roman" w:hAnsi="Times New Roman" w:cs="Times New Roman"/>
           <w:color w:val="FF0000"/>
         </w:rPr>
+        <w:t xml:space="preserve">Contrôle des accès utilisateurs et mises à jour améliorés. </w:t>
+      </w:r>
+      <w:r>
+        <w:rPr>
+          <w:rFonts w:ascii="Times New Roman" w:hAnsi="Times New Roman" w:cs="Times New Roman"/>
+          <w:color w:val="FF0000"/>
+        </w:rPr>
         <w:t>Connection Internet obligatoire</w:t>
       </w:r>
     </w:p>
@@ -311,7 +331,7 @@
           <w:b/>
           <w:bCs/>
         </w:rPr>
-        <w:t>le programme va vérifier les droits d’utilisation</w:t>
+        <w:t xml:space="preserve">le programme </w:t>
       </w:r>
       <w:r>
         <w:rPr>
@@ -319,7 +339,7 @@
           <w:b/>
           <w:bCs/>
         </w:rPr>
-        <w:t xml:space="preserve"> </w:t>
+        <w:t>vérifie</w:t>
       </w:r>
       <w:r>
         <w:rPr>
@@ -327,7 +347,23 @@
           <w:b/>
           <w:bCs/>
         </w:rPr>
-        <w:t>de l’utilisateurs, mettre à jour les données</w:t>
+        <w:t xml:space="preserve"> les droits d’utilisation</w:t>
+      </w:r>
+      <w:r>
+        <w:rPr>
+          <w:rFonts w:ascii="Times New Roman" w:hAnsi="Times New Roman" w:cs="Times New Roman"/>
+          <w:b/>
+          <w:bCs/>
+        </w:rPr>
+        <w:t xml:space="preserve"> </w:t>
+      </w:r>
+      <w:r>
+        <w:rPr>
+          <w:rFonts w:ascii="Times New Roman" w:hAnsi="Times New Roman" w:cs="Times New Roman"/>
+          <w:b/>
+          <w:bCs/>
+        </w:rPr>
+        <w:t>de l’utilisateur, mettre à jour les données</w:t>
       </w:r>
       <w:r>
         <w:rPr>
@@ -1046,7 +1082,49 @@
         <w:rPr>
           <w:rFonts w:ascii="Times New Roman" w:hAnsi="Times New Roman" w:cs="Times New Roman"/>
         </w:rPr>
-        <w:t>A partir de la version 4, un click dans la cellule affiche un menu connu mais légèrement remanié (ajout de la numérotation automatique):</w:t>
+        <w:t xml:space="preserve">A partir </w:t>
+      </w:r>
+      <w:r>
+        <w:rPr>
+          <w:rFonts w:ascii="Times New Roman" w:hAnsi="Times New Roman" w:cs="Times New Roman"/>
+        </w:rPr>
+        <w:t>cette</w:t>
+      </w:r>
+      <w:r>
+        <w:rPr>
+          <w:rFonts w:ascii="Times New Roman" w:hAnsi="Times New Roman" w:cs="Times New Roman"/>
+        </w:rPr>
+        <w:t xml:space="preserve"> version, un clic </w:t>
+      </w:r>
+      <w:r>
+        <w:rPr>
+          <w:rFonts w:ascii="Times New Roman" w:hAnsi="Times New Roman" w:cs="Times New Roman"/>
+        </w:rPr>
+        <w:t xml:space="preserve">ou un déplacement </w:t>
+      </w:r>
+      <w:r>
+        <w:rPr>
+          <w:rFonts w:ascii="Times New Roman" w:hAnsi="Times New Roman" w:cs="Times New Roman"/>
+        </w:rPr>
+        <w:t xml:space="preserve">dans la cellule </w:t>
+      </w:r>
+      <w:r>
+        <w:rPr>
+          <w:rFonts w:ascii="Times New Roman" w:hAnsi="Times New Roman" w:cs="Times New Roman"/>
+        </w:rPr>
+        <w:t xml:space="preserve">pour choisir la pièce à chiffre, le programme </w:t>
+      </w:r>
+      <w:r>
+        <w:rPr>
+          <w:rFonts w:ascii="Times New Roman" w:hAnsi="Times New Roman" w:cs="Times New Roman"/>
+        </w:rPr>
+        <w:t xml:space="preserve">affiche </w:t>
+      </w:r>
+      <w:r>
+        <w:rPr>
+          <w:rFonts w:ascii="Times New Roman" w:hAnsi="Times New Roman" w:cs="Times New Roman"/>
+        </w:rPr>
+        <w:t>cette boîte de dialogue :</w:t>
       </w:r>
     </w:p>
     <w:p>
@@ -1143,7 +1221,19 @@
         <w:rPr>
           <w:rFonts w:ascii="Times New Roman" w:hAnsi="Times New Roman" w:cs="Times New Roman"/>
         </w:rPr>
-        <w:t>Pour reprendre une pièce, un clic suffit aussi.</w:t>
+        <w:t>Pour reprendre une pièce</w:t>
+      </w:r>
+      <w:r>
+        <w:rPr>
+          <w:rFonts w:ascii="Times New Roman" w:hAnsi="Times New Roman" w:cs="Times New Roman"/>
+        </w:rPr>
+        <w:t xml:space="preserve"> de cliquer sur la cellule</w:t>
+      </w:r>
+      <w:r>
+        <w:rPr>
+          <w:rFonts w:ascii="Times New Roman" w:hAnsi="Times New Roman" w:cs="Times New Roman"/>
+        </w:rPr>
+        <w:t>.</w:t>
       </w:r>
     </w:p>
     <w:p>
@@ -1371,6 +1461,27 @@
     <w:p>
       <w:pPr>
         <w:pStyle w:val="Sansinterligne"/>
+        <w:ind w:left="1080"/>
+        <w:rPr>
+          <w:rFonts w:ascii="Times New Roman" w:hAnsi="Times New Roman" w:cs="Times New Roman"/>
+        </w:rPr>
+      </w:pPr>
+    </w:p>
+    <w:p>
+      <w:pPr>
+        <w:pStyle w:val="Sansinterligne"/>
+        <w:numPr>
+          <w:ilvl w:val="0"/>
+          <w:numId w:val="4"/>
+        </w:numPr>
+        <w:rPr>
+          <w:rFonts w:ascii="Times New Roman" w:hAnsi="Times New Roman" w:cs="Times New Roman"/>
+        </w:rPr>
+      </w:pPr>
+    </w:p>
+    <w:p>
+      <w:pPr>
+        <w:pStyle w:val="Sansinterligne"/>
         <w:numPr>
           <w:ilvl w:val="0"/>
           <w:numId w:val="4"/>
@@ -1627,6 +1738,7 @@
         <w:rPr>
           <w:rFonts w:ascii="Times New Roman" w:hAnsi="Times New Roman" w:cs="Times New Roman"/>
         </w:rPr>
+        <w:lastRenderedPageBreak/>
         <w:t>Ajout de nouvelles pièces :</w:t>
       </w:r>
     </w:p>
@@ -1663,7 +1775,6 @@
         <w:rPr>
           <w:rFonts w:ascii="Times New Roman" w:hAnsi="Times New Roman" w:cs="Times New Roman"/>
         </w:rPr>
-        <w:lastRenderedPageBreak/>
         <w:t>Déviation ;</w:t>
       </w:r>
     </w:p>
@@ -2319,6 +2430,7 @@
         <w:rPr>
           <w:rFonts w:ascii="Times New Roman" w:hAnsi="Times New Roman" w:cs="Times New Roman"/>
         </w:rPr>
+        <w:lastRenderedPageBreak/>
         <w:tab/>
       </w:r>
       <w:r>
@@ -2346,7 +2458,6 @@
         <w:rPr>
           <w:rFonts w:ascii="Times New Roman" w:hAnsi="Times New Roman" w:cs="Times New Roman"/>
         </w:rPr>
-        <w:lastRenderedPageBreak/>
         <w:tab/>
         <w:t>Pour connaître à l’instant quels sont les fournisseurs, cliquez sur « </w:t>
       </w:r>
@@ -2833,6 +2944,7 @@
           <w:noProof/>
           <w14:ligatures w14:val="none"/>
         </w:rPr>
+        <w:lastRenderedPageBreak/>
         <w:drawing>
           <wp:inline distT="0" distB="0" distL="0" distR="0" wp14:anchorId="3C54E4DA" wp14:editId="4332EB2B">
             <wp:extent cx="5057775" cy="2563530"/>
@@ -3923,7 +4035,7 @@
   <w:abstractNum w:abstractNumId="5" w15:restartNumberingAfterBreak="0">
     <w:nsid w:val="54A91F7F"/>
     <w:multiLevelType w:val="hybridMultilevel"/>
-    <w:tmpl w:val="D696D7D2"/>
+    <w:tmpl w:val="333AC774"/>
     <w:lvl w:ilvl="0" w:tplc="A508D6C8">
       <w:numFmt w:val="bullet"/>
       <w:lvlText w:val="-"/>
@@ -4037,90 +4149,36 @@
   </w:num>
   <w:num w:numId="2" w16cid:durableId="794374652">
     <w:abstractNumId w:val="0"/>
-    <w:lvlOverride w:ilvl="0"/>
-    <w:lvlOverride w:ilvl="1"/>
-    <w:lvlOverride w:ilvl="2"/>
-    <w:lvlOverride w:ilvl="3"/>
-    <w:lvlOverride w:ilvl="4"/>
-    <w:lvlOverride w:ilvl="5"/>
-    <w:lvlOverride w:ilvl="6"/>
-    <w:lvlOverride w:ilvl="7"/>
-    <w:lvlOverride w:ilvl="8"/>
   </w:num>
   <w:num w:numId="3" w16cid:durableId="2124611868">
     <w:abstractNumId w:val="5"/>
   </w:num>
   <w:num w:numId="4" w16cid:durableId="727843293">
     <w:abstractNumId w:val="5"/>
-    <w:lvlOverride w:ilvl="0"/>
-    <w:lvlOverride w:ilvl="1"/>
-    <w:lvlOverride w:ilvl="2"/>
-    <w:lvlOverride w:ilvl="3"/>
-    <w:lvlOverride w:ilvl="4"/>
-    <w:lvlOverride w:ilvl="5"/>
-    <w:lvlOverride w:ilvl="6"/>
-    <w:lvlOverride w:ilvl="7"/>
-    <w:lvlOverride w:ilvl="8"/>
   </w:num>
   <w:num w:numId="5" w16cid:durableId="409276340">
     <w:abstractNumId w:val="3"/>
   </w:num>
   <w:num w:numId="6" w16cid:durableId="687098943">
     <w:abstractNumId w:val="3"/>
-    <w:lvlOverride w:ilvl="0"/>
-    <w:lvlOverride w:ilvl="1"/>
-    <w:lvlOverride w:ilvl="2"/>
-    <w:lvlOverride w:ilvl="3"/>
-    <w:lvlOverride w:ilvl="4"/>
-    <w:lvlOverride w:ilvl="5"/>
-    <w:lvlOverride w:ilvl="6"/>
-    <w:lvlOverride w:ilvl="7"/>
-    <w:lvlOverride w:ilvl="8"/>
   </w:num>
   <w:num w:numId="7" w16cid:durableId="1070998769">
     <w:abstractNumId w:val="4"/>
   </w:num>
   <w:num w:numId="8" w16cid:durableId="1826359405">
     <w:abstractNumId w:val="4"/>
-    <w:lvlOverride w:ilvl="0"/>
-    <w:lvlOverride w:ilvl="1"/>
-    <w:lvlOverride w:ilvl="2"/>
-    <w:lvlOverride w:ilvl="3"/>
-    <w:lvlOverride w:ilvl="4"/>
-    <w:lvlOverride w:ilvl="5"/>
-    <w:lvlOverride w:ilvl="6"/>
-    <w:lvlOverride w:ilvl="7"/>
-    <w:lvlOverride w:ilvl="8"/>
   </w:num>
   <w:num w:numId="9" w16cid:durableId="1176532438">
     <w:abstractNumId w:val="2"/>
   </w:num>
   <w:num w:numId="10" w16cid:durableId="1380130625">
     <w:abstractNumId w:val="2"/>
-    <w:lvlOverride w:ilvl="0"/>
-    <w:lvlOverride w:ilvl="1"/>
-    <w:lvlOverride w:ilvl="2"/>
-    <w:lvlOverride w:ilvl="3"/>
-    <w:lvlOverride w:ilvl="4"/>
-    <w:lvlOverride w:ilvl="5"/>
-    <w:lvlOverride w:ilvl="6"/>
-    <w:lvlOverride w:ilvl="7"/>
-    <w:lvlOverride w:ilvl="8"/>
   </w:num>
   <w:num w:numId="11" w16cid:durableId="913783975">
     <w:abstractNumId w:val="1"/>
   </w:num>
   <w:num w:numId="12" w16cid:durableId="479032660">
     <w:abstractNumId w:val="1"/>
-    <w:lvlOverride w:ilvl="0"/>
-    <w:lvlOverride w:ilvl="1"/>
-    <w:lvlOverride w:ilvl="2"/>
-    <w:lvlOverride w:ilvl="3"/>
-    <w:lvlOverride w:ilvl="4"/>
-    <w:lvlOverride w:ilvl="5"/>
-    <w:lvlOverride w:ilvl="6"/>
-    <w:lvlOverride w:ilvl="7"/>
-    <w:lvlOverride w:ilvl="8"/>
   </w:num>
 </w:numbering>
 </file>

</xml_diff>